<commit_message>
Updated main to display text over embed
</commit_message>
<xml_diff>
--- a/Files/EDU512 FIG.docx
+++ b/Files/EDU512 FIG.docx
@@ -16,7 +16,15 @@
         <w:pStyle w:val="AssignmentsLevel1"/>
       </w:pPr>
       <w:r>
-        <w:t>This course provides information on how to utilize informal and formal assessment data to drive the instruction of reading skills that experts see as crucial to reading success. Particular emphasis is given to the Pennsylvania Core English Language Arts Standards for students in Kindergarten through 8th grade.</w:t>
+        <w:t xml:space="preserve">This course provides information on how to utilize informal and formal assessment data to drive the instruction of reading skills that experts see as crucial to reading success. </w:t>
+      </w:r>
+      <w:proofErr w:type="gramStart"/>
+      <w:r>
+        <w:t>Particular emphasis</w:t>
+      </w:r>
+      <w:proofErr w:type="gramEnd"/>
+      <w:r>
+        <w:t xml:space="preserve"> is given to the Pennsylvania Core English Language Arts Standards for students in Kindergarten through 8th grade.</w:t>
       </w:r>
       <w:r>
         <w:t xml:space="preserve"> Additionally, incorporation of students with special needs and students who are English Language Learners into the language Arts curriculum will be studied. </w:t>
@@ -354,7 +362,6 @@
         <w:rPr>
           <w:b/>
         </w:rPr>
-        <w:lastRenderedPageBreak/>
         <w:t>CLO2</w:t>
       </w:r>
       <w:r>
@@ -598,7 +605,23 @@
           <w:bCs/>
           <w:i/>
         </w:rPr>
-        <w:t>The continuum of literacy learning, grades preK–8</w:t>
+        <w:t xml:space="preserve">The continuum of literacy learning, grades </w:t>
+      </w:r>
+      <w:proofErr w:type="spellStart"/>
+      <w:r>
+        <w:rPr>
+          <w:bCs/>
+          <w:i/>
+        </w:rPr>
+        <w:t>preK</w:t>
+      </w:r>
+      <w:proofErr w:type="spellEnd"/>
+      <w:r>
+        <w:rPr>
+          <w:bCs/>
+          <w:i/>
+        </w:rPr>
+        <w:t>–8</w:t>
       </w:r>
       <w:r>
         <w:rPr>
@@ -694,7 +717,21 @@
         <w:rPr>
           <w:bCs/>
         </w:rPr>
-        <w:t>Vacca, J. L., Vacca, R. T., Gove, M. K., Burkey, L. C., Lenhart,</w:t>
+        <w:t xml:space="preserve">Vacca, J. L., Vacca, R. T., Gove, M. K., </w:t>
+      </w:r>
+      <w:proofErr w:type="spellStart"/>
+      <w:r>
+        <w:rPr>
+          <w:bCs/>
+        </w:rPr>
+        <w:t>Burkey</w:t>
+      </w:r>
+      <w:proofErr w:type="spellEnd"/>
+      <w:r>
+        <w:rPr>
+          <w:bCs/>
+        </w:rPr>
+        <w:t>, L. C., Lenhart,</w:t>
       </w:r>
       <w:r>
         <w:rPr>
@@ -822,7 +859,6 @@
         <w:pStyle w:val="Heading1"/>
       </w:pPr>
       <w:r>
-        <w:lastRenderedPageBreak/>
         <w:t>Suggested Point Values</w:t>
       </w:r>
     </w:p>
@@ -2987,7 +3023,6 @@
               </w:rPr>
             </w:pPr>
             <w:r>
-              <w:lastRenderedPageBreak/>
               <w:t>Assignment: Reading Across the Content Areas Lesson Plan 2</w:t>
             </w:r>
           </w:p>
@@ -4468,10 +4503,7 @@
         <w:br w:type="page"/>
       </w:r>
     </w:p>
-    <w:p>
-      <w:bookmarkStart w:id="0" w:name="_GoBack"/>
-      <w:bookmarkEnd w:id="0"/>
-    </w:p>
+    <w:p/>
     <w:p>
       <w:pPr>
         <w:pStyle w:val="Heading1"/>
@@ -5213,7 +5245,6 @@
         </w:rPr>
       </w:pPr>
       <w:r>
-        <w:lastRenderedPageBreak/>
         <w:t>Weekly Learning Modules</w:t>
       </w:r>
     </w:p>
@@ -5283,9 +5314,9 @@
                 <w:szCs w:val="22"/>
               </w:rPr>
             </w:pPr>
-            <w:bookmarkStart w:id="2" w:name="weekone"/>
-            <w:bookmarkStart w:id="3" w:name="_Toc358980894"/>
-            <w:bookmarkEnd w:id="2"/>
+            <w:bookmarkStart w:id="1" w:name="weekone"/>
+            <w:bookmarkStart w:id="2" w:name="_Toc358980894"/>
+            <w:bookmarkEnd w:id="1"/>
             <w:r>
               <w:rPr>
                 <w:b/>
@@ -5306,7 +5337,7 @@
               </w:rPr>
               <w:t>English Language Arts (ELA) Overview</w:t>
             </w:r>
-            <w:bookmarkEnd w:id="3"/>
+            <w:bookmarkEnd w:id="2"/>
           </w:p>
         </w:tc>
       </w:tr>
@@ -6088,7 +6119,6 @@
                 <w:b/>
                 <w:szCs w:val="20"/>
               </w:rPr>
-              <w:lastRenderedPageBreak/>
               <w:t xml:space="preserve">Week One Reading </w:t>
             </w:r>
           </w:p>
@@ -6305,7 +6335,15 @@
                 <w:rFonts w:cs="Arial"/>
                 <w:szCs w:val="20"/>
               </w:rPr>
-              <w:t>what you currently teach</w:t>
+              <w:t xml:space="preserve">what you currently </w:t>
+            </w:r>
+            <w:proofErr w:type="gramStart"/>
+            <w:r>
+              <w:rPr>
+                <w:rFonts w:cs="Arial"/>
+                <w:szCs w:val="20"/>
+              </w:rPr>
+              <w:t>teach</w:t>
             </w:r>
             <w:r>
               <w:rPr>
@@ -6319,7 +6357,15 @@
                 <w:rFonts w:cs="Arial"/>
                 <w:szCs w:val="20"/>
               </w:rPr>
-              <w:t xml:space="preserve"> or provide information about your profession outside of the education field</w:t>
+              <w:t xml:space="preserve"> or</w:t>
+            </w:r>
+            <w:proofErr w:type="gramEnd"/>
+            <w:r>
+              <w:rPr>
+                <w:rFonts w:cs="Arial"/>
+                <w:szCs w:val="20"/>
+              </w:rPr>
+              <w:t xml:space="preserve"> provide information about your profession outside of the education field</w:t>
             </w:r>
             <w:r>
               <w:rPr>
@@ -6865,7 +6911,6 @@
                 <w:b/>
                 <w:szCs w:val="20"/>
               </w:rPr>
-              <w:lastRenderedPageBreak/>
               <w:t>Resource: ELA Standards from Pennsylvania Department of Education</w:t>
             </w:r>
           </w:p>
@@ -6945,7 +6990,23 @@
                 <w:rFonts w:cs="Arial"/>
                 <w:szCs w:val="20"/>
               </w:rPr>
-              <w:t xml:space="preserve"> to your particular certification and grade level.</w:t>
+              <w:t xml:space="preserve"> to your </w:t>
+            </w:r>
+            <w:proofErr w:type="gramStart"/>
+            <w:r>
+              <w:rPr>
+                <w:rFonts w:cs="Arial"/>
+                <w:szCs w:val="20"/>
+              </w:rPr>
+              <w:t>particular certification</w:t>
+            </w:r>
+            <w:proofErr w:type="gramEnd"/>
+            <w:r>
+              <w:rPr>
+                <w:rFonts w:cs="Arial"/>
+                <w:szCs w:val="20"/>
+              </w:rPr>
+              <w:t xml:space="preserve"> and grade level.</w:t>
             </w:r>
           </w:p>
           <w:p>
@@ -7190,7 +7251,7 @@
             </w:tcMar>
           </w:tcPr>
           <w:p>
-            <w:bookmarkStart w:id="4" w:name="_Hlk489530476"/>
+            <w:bookmarkStart w:id="3" w:name="_Hlk489530476"/>
             <w:r>
               <w:rPr>
                 <w:b/>
@@ -7227,8 +7288,13 @@
             <w:r>
               <w:t xml:space="preserve"> </w:t>
             </w:r>
-            <w:r>
-              <w:t>In an effort to provide accessibility and allow effective updating, you have decided to create and maintain a website dedicated to reading in the content areas.</w:t>
+            <w:proofErr w:type="gramStart"/>
+            <w:r>
+              <w:t>In an effort to</w:t>
+            </w:r>
+            <w:proofErr w:type="gramEnd"/>
+            <w:r>
+              <w:t xml:space="preserve"> provide accessibility and allow effective updating, you have decided to create and maintain a website dedicated to reading in the content areas.</w:t>
             </w:r>
             <w:r>
               <w:t xml:space="preserve"> </w:t>
@@ -7448,7 +7514,7 @@
               </w:rPr>
               <w:t>At-home activities</w:t>
             </w:r>
-            <w:bookmarkEnd w:id="4"/>
+            <w:bookmarkEnd w:id="3"/>
           </w:p>
         </w:tc>
         <w:tc>
@@ -7544,8 +7610,13 @@
             <w:r>
               <w:t xml:space="preserve"> </w:t>
             </w:r>
-            <w:r>
-              <w:t>Pre K-4 Program Guidelines</w:t>
+            <w:proofErr w:type="gramStart"/>
+            <w:r>
+              <w:t>Pre K</w:t>
+            </w:r>
+            <w:proofErr w:type="gramEnd"/>
+            <w:r>
+              <w:t>-4 Program Guidelines</w:t>
             </w:r>
             <w:r>
               <w:t>, Field Experience Log Example, Field Experience Log</w:t>
@@ -7564,7 +7635,6 @@
               <w:pStyle w:val="AssignmentsLevel1"/>
             </w:pPr>
             <w:r>
-              <w:lastRenderedPageBreak/>
               <w:t xml:space="preserve">During this course, you </w:t>
             </w:r>
             <w:r>
@@ -7583,7 +7653,15 @@
               <w:t xml:space="preserve"> of field-based work as it pertains to teaching and learning reading in the elementary school. You must keep a record of the time spent on these field-based projects using the Field-Based Experience Log. The logs will be due during Week Seven of the course and are a required pre-requisite for Student Teaching. </w:t>
             </w:r>
             <w:r>
-              <w:t xml:space="preserve">Failure to submit your log, and complete it according to directions may prevent your ability to student teach. </w:t>
+              <w:t xml:space="preserve">Failure to submit your </w:t>
+            </w:r>
+            <w:proofErr w:type="gramStart"/>
+            <w:r>
+              <w:t>log, and</w:t>
+            </w:r>
+            <w:proofErr w:type="gramEnd"/>
+            <w:r>
+              <w:t xml:space="preserve"> complete it according to directions may prevent your ability to student teach. </w:t>
             </w:r>
           </w:p>
           <w:p>
@@ -7800,7 +7878,6 @@
           </w:tcPr>
           <w:p>
             <w:r>
-              <w:lastRenderedPageBreak/>
               <w:t>COURSE</w:t>
             </w:r>
           </w:p>
@@ -8084,7 +8161,15 @@
               <w:t>Prepare</w:t>
             </w:r>
             <w:r>
-              <w:t xml:space="preserve"> to ask questions concerning the content of the week and the course as a whole.</w:t>
+              <w:t xml:space="preserve"> to ask questions concerning the content of the week and the </w:t>
+            </w:r>
+            <w:proofErr w:type="gramStart"/>
+            <w:r>
+              <w:t>course as a whole</w:t>
+            </w:r>
+            <w:proofErr w:type="gramEnd"/>
+            <w:r>
+              <w:t>.</w:t>
             </w:r>
           </w:p>
           <w:p>
@@ -8236,7 +8321,6 @@
                 <w:b/>
                 <w:szCs w:val="20"/>
               </w:rPr>
-              <w:lastRenderedPageBreak/>
               <w:t>English Language Arts Standards</w:t>
             </w:r>
           </w:p>
@@ -8955,7 +9039,23 @@
                 <w:rFonts w:cs="Arial"/>
                 <w:szCs w:val="20"/>
               </w:rPr>
-              <w:t>, or PowToons, that includes the following:</w:t>
+              <w:t xml:space="preserve">, or </w:t>
+            </w:r>
+            <w:proofErr w:type="spellStart"/>
+            <w:r>
+              <w:rPr>
+                <w:rFonts w:cs="Arial"/>
+                <w:szCs w:val="20"/>
+              </w:rPr>
+              <w:t>PowToons</w:t>
+            </w:r>
+            <w:proofErr w:type="spellEnd"/>
+            <w:r>
+              <w:rPr>
+                <w:rFonts w:cs="Arial"/>
+                <w:szCs w:val="20"/>
+              </w:rPr>
+              <w:t>, that includes the following:</w:t>
             </w:r>
           </w:p>
           <w:p>
@@ -9285,7 +9385,6 @@
                 <w:rFonts w:cs="Arial"/>
                 <w:szCs w:val="20"/>
               </w:rPr>
-              <w:lastRenderedPageBreak/>
               <w:t>1.3</w:t>
             </w:r>
           </w:p>
@@ -10099,7 +10198,6 @@
                 <w:rFonts w:cs="Arial"/>
                 <w:szCs w:val="20"/>
               </w:rPr>
-              <w:lastRenderedPageBreak/>
               <w:t>1.2</w:t>
             </w:r>
           </w:p>
@@ -10285,8 +10383,8 @@
       <w:r>
         <w:t>s</w:t>
       </w:r>
-      <w:bookmarkStart w:id="5" w:name="weektwo"/>
-      <w:bookmarkEnd w:id="5"/>
+      <w:bookmarkStart w:id="4" w:name="weektwo"/>
+      <w:bookmarkEnd w:id="4"/>
     </w:p>
     <w:p>
       <w:pPr>
@@ -10370,7 +10468,21 @@
         <w:rPr>
           <w:bCs/>
         </w:rPr>
-        <w:t xml:space="preserve"> groups of 3 to 4 students, and post an instructor announcement with group assignments no later than the end of Week 1.</w:t>
+        <w:t xml:space="preserve"> groups of 3 to 4 </w:t>
+      </w:r>
+      <w:proofErr w:type="gramStart"/>
+      <w:r>
+        <w:rPr>
+          <w:bCs/>
+        </w:rPr>
+        <w:t>students, and</w:t>
+      </w:r>
+      <w:proofErr w:type="gramEnd"/>
+      <w:r>
+        <w:rPr>
+          <w:bCs/>
+        </w:rPr>
+        <w:t xml:space="preserve"> post an instructor announcement with group assignments no later than the end of Week 1.</w:t>
       </w:r>
     </w:p>
     <w:p>
@@ -10476,7 +10588,15 @@
         <w:t xml:space="preserve">you </w:t>
       </w:r>
       <w:r>
-        <w:t>schedule this session for Wednesday of the week so students have plenty of time to review their homework prior to the deadline on Sunday.</w:t>
+        <w:t xml:space="preserve">schedule this session for Wednesday of the </w:t>
+      </w:r>
+      <w:proofErr w:type="gramStart"/>
+      <w:r>
+        <w:t>week</w:t>
+      </w:r>
+      <w:proofErr w:type="gramEnd"/>
+      <w:r>
+        <w:t xml:space="preserve"> so students have plenty of time to review their homework prior to the deadline on Sunday.</w:t>
       </w:r>
     </w:p>
     <w:p>
@@ -10495,11 +10615,15 @@
         <w:t>Field Experience:</w:t>
       </w:r>
       <w:r>
-        <w:t xml:space="preserve"> In this course, each student is expected to log 20 hours of field experience related to the learning outcomes of this course that </w:t>
+        <w:t xml:space="preserve"> In this course, each student is expected to log 20 hours of field experience related to the learning outcomes of this course that correspond to the Pennsylvania Department of Education (PDE) Standards for Principal or Competencies for Preparation for Curriculum and Instruction. Failure to submit their log(s</w:t>
       </w:r>
+      <w:proofErr w:type="gramStart"/>
       <w:r>
-        <w:lastRenderedPageBreak/>
-        <w:t xml:space="preserve">correspond to the Pennsylvania Department of Education (PDE) Standards for Principal or Competencies for Preparation for Curriculum and Instruction. Failure to submit their log(s), and complete their log(s) according to directions may prevent a student’s ability to student teach. </w:t>
+        <w:t>), and</w:t>
+      </w:r>
+      <w:proofErr w:type="gramEnd"/>
+      <w:r>
+        <w:t xml:space="preserve"> complete their log(s) according to directions may prevent a student’s ability to student teach. </w:t>
       </w:r>
     </w:p>
     <w:p>
@@ -10641,9 +10765,8 @@
             <w:pPr>
               <w:pStyle w:val="WeeklyTopicHeading1"/>
             </w:pPr>
-            <w:bookmarkStart w:id="6" w:name="_Toc358980895"/>
-            <w:r>
-              <w:lastRenderedPageBreak/>
+            <w:bookmarkStart w:id="5" w:name="_Toc358980895"/>
+            <w:r>
               <w:t xml:space="preserve">Week </w:t>
             </w:r>
             <w:r>
@@ -10655,7 +10778,7 @@
             <w:r>
               <w:t>Reading Instruction and Assessments</w:t>
             </w:r>
-            <w:bookmarkEnd w:id="6"/>
+            <w:bookmarkEnd w:id="5"/>
           </w:p>
         </w:tc>
         <w:tc>
@@ -11629,7 +11752,6 @@
           </w:p>
           <w:p>
             <w:r>
-              <w:lastRenderedPageBreak/>
               <w:t xml:space="preserve">When looking at the websites, carefully examine what the DIBELS assessments are and what the actual assessments look like.  </w:t>
             </w:r>
           </w:p>
@@ -11747,6 +11869,7 @@
                 <w:szCs w:val="20"/>
               </w:rPr>
             </w:pPr>
+            <w:proofErr w:type="gramStart"/>
             <w:r>
               <w:rPr>
                 <w:rFonts w:cs="Arial"/>
@@ -11761,6 +11884,7 @@
               </w:rPr>
               <w:t>,</w:t>
             </w:r>
+            <w:proofErr w:type="gramEnd"/>
             <w:r>
               <w:rPr>
                 <w:rFonts w:cs="Arial"/>
@@ -11876,7 +12000,6 @@
                 <w:rFonts w:cs="Arial"/>
                 <w:szCs w:val="20"/>
               </w:rPr>
-              <w:lastRenderedPageBreak/>
               <w:t>2.3, 2.4</w:t>
             </w:r>
           </w:p>
@@ -12610,7 +12733,6 @@
                 <w:rFonts w:cs="Arial"/>
                 <w:szCs w:val="20"/>
               </w:rPr>
-              <w:lastRenderedPageBreak/>
               <w:t>2.1</w:t>
             </w:r>
           </w:p>
@@ -13525,7 +13647,6 @@
                 <w:rFonts w:cs="Arial"/>
                 <w:szCs w:val="20"/>
               </w:rPr>
-              <w:lastRenderedPageBreak/>
               <w:t>2.1, 2.2, 2.3, 2.5</w:t>
             </w:r>
           </w:p>
@@ -13770,28 +13891,28 @@
             <w:pPr>
               <w:pStyle w:val="WeeklyTopicHeading1"/>
             </w:pPr>
-            <w:bookmarkStart w:id="7" w:name="weekthree"/>
-            <w:bookmarkStart w:id="8" w:name="_Toc358980896"/>
+            <w:bookmarkStart w:id="6" w:name="weekthree"/>
+            <w:bookmarkStart w:id="7" w:name="_Toc358980896"/>
+            <w:bookmarkEnd w:id="6"/>
+            <w:r>
+              <w:t xml:space="preserve">Week </w:t>
+            </w:r>
+            <w:r>
+              <w:t>Three</w:t>
+            </w:r>
+            <w:r>
+              <w:t xml:space="preserve">: </w:t>
+            </w:r>
+            <w:r>
+              <w:t>RTII and Data</w:t>
+            </w:r>
+            <w:r>
+              <w:t>-</w:t>
+            </w:r>
+            <w:r>
+              <w:t>Driven Instruction</w:t>
+            </w:r>
             <w:bookmarkEnd w:id="7"/>
-            <w:r>
-              <w:t xml:space="preserve">Week </w:t>
-            </w:r>
-            <w:r>
-              <w:t>Three</w:t>
-            </w:r>
-            <w:r>
-              <w:t xml:space="preserve">: </w:t>
-            </w:r>
-            <w:r>
-              <w:t>RTII and Data</w:t>
-            </w:r>
-            <w:r>
-              <w:t>-</w:t>
-            </w:r>
-            <w:r>
-              <w:t>Driven Instruction</w:t>
-            </w:r>
-            <w:bookmarkEnd w:id="8"/>
           </w:p>
         </w:tc>
         <w:tc>
@@ -14586,12 +14707,21 @@
               </w:rPr>
               <w:t xml:space="preserve">the following articles from </w:t>
             </w:r>
-            <w:r>
-              <w:rPr>
-                <w:rFonts w:cs="Arial"/>
-                <w:szCs w:val="20"/>
-              </w:rPr>
-              <w:t xml:space="preserve">Keiss </w:t>
+            <w:proofErr w:type="spellStart"/>
+            <w:r>
+              <w:rPr>
+                <w:rFonts w:cs="Arial"/>
+                <w:szCs w:val="20"/>
+              </w:rPr>
+              <w:t>Keiss</w:t>
+            </w:r>
+            <w:proofErr w:type="spellEnd"/>
+            <w:r>
+              <w:rPr>
+                <w:rFonts w:cs="Arial"/>
+                <w:szCs w:val="20"/>
+              </w:rPr>
+              <w:t xml:space="preserve"> </w:t>
             </w:r>
             <w:r>
               <w:rPr>
@@ -14771,7 +14901,39 @@
                 <w:rFonts w:cs="Arial"/>
                 <w:szCs w:val="20"/>
               </w:rPr>
-              <w:t xml:space="preserve">Spear-Swerling, L., &amp; Cheesman, E. (2012). </w:t>
+              <w:t>Spear-</w:t>
+            </w:r>
+            <w:proofErr w:type="spellStart"/>
+            <w:r>
+              <w:rPr>
+                <w:rFonts w:cs="Arial"/>
+                <w:szCs w:val="20"/>
+              </w:rPr>
+              <w:t>Swerling</w:t>
+            </w:r>
+            <w:proofErr w:type="spellEnd"/>
+            <w:r>
+              <w:rPr>
+                <w:rFonts w:cs="Arial"/>
+                <w:szCs w:val="20"/>
+              </w:rPr>
+              <w:t xml:space="preserve">, L., &amp; </w:t>
+            </w:r>
+            <w:proofErr w:type="spellStart"/>
+            <w:r>
+              <w:rPr>
+                <w:rFonts w:cs="Arial"/>
+                <w:szCs w:val="20"/>
+              </w:rPr>
+              <w:t>Cheesman</w:t>
+            </w:r>
+            <w:proofErr w:type="spellEnd"/>
+            <w:r>
+              <w:rPr>
+                <w:rFonts w:cs="Arial"/>
+                <w:szCs w:val="20"/>
+              </w:rPr>
+              <w:t xml:space="preserve">, E. (2012). </w:t>
             </w:r>
             <w:hyperlink r:id="rId43" w:history="1">
               <w:r>
@@ -14857,7 +15019,6 @@
                 <w:rFonts w:cs="Arial"/>
                 <w:szCs w:val="20"/>
               </w:rPr>
-              <w:lastRenderedPageBreak/>
               <w:t xml:space="preserve">Decker, G. (2003). </w:t>
             </w:r>
             <w:hyperlink r:id="rId44" w:history="1">
@@ -15032,8 +15193,21 @@
               <w:pStyle w:val="AssignmentsLevel1"/>
               <w:ind w:left="483" w:hanging="507"/>
             </w:pPr>
-            <w:r>
-              <w:t xml:space="preserve">Bineham, S., Shelby, L., Pazey, B., &amp; Yates, J. (2014). </w:t>
+            <w:proofErr w:type="spellStart"/>
+            <w:r>
+              <w:t>Bineham</w:t>
+            </w:r>
+            <w:proofErr w:type="spellEnd"/>
+            <w:r>
+              <w:t xml:space="preserve">, S., Shelby, L., </w:t>
+            </w:r>
+            <w:proofErr w:type="spellStart"/>
+            <w:r>
+              <w:t>Pazey</w:t>
+            </w:r>
+            <w:proofErr w:type="spellEnd"/>
+            <w:r>
+              <w:t xml:space="preserve">, B., &amp; Yates, J. (2014). </w:t>
             </w:r>
             <w:hyperlink r:id="rId45" w:history="1">
               <w:r>
@@ -15110,7 +15284,21 @@
               <w:rPr>
                 <w:i/>
               </w:rPr>
-              <w:t>Journal Of School Leadership</w:t>
+              <w:t xml:space="preserve">Journal </w:t>
+            </w:r>
+            <w:proofErr w:type="gramStart"/>
+            <w:r>
+              <w:rPr>
+                <w:i/>
+              </w:rPr>
+              <w:t>Of</w:t>
+            </w:r>
+            <w:proofErr w:type="gramEnd"/>
+            <w:r>
+              <w:rPr>
+                <w:i/>
+              </w:rPr>
+              <w:t xml:space="preserve"> School Leadership</w:t>
             </w:r>
             <w:r>
               <w:t>, 24</w:t>
@@ -15184,7 +15372,6 @@
                 <w:rFonts w:cs="Arial"/>
                 <w:szCs w:val="20"/>
               </w:rPr>
-              <w:lastRenderedPageBreak/>
               <w:t>3.1, 3.2, 3.3, 3.4</w:t>
             </w:r>
           </w:p>
@@ -15996,7 +16183,6 @@
                 <w:rFonts w:cs="Arial"/>
                 <w:szCs w:val="20"/>
               </w:rPr>
-              <w:lastRenderedPageBreak/>
               <w:t>3.1</w:t>
             </w:r>
           </w:p>
@@ -16665,7 +16851,6 @@
               <w:rPr>
                 <w:b/>
               </w:rPr>
-              <w:lastRenderedPageBreak/>
               <w:t>Discuss</w:t>
             </w:r>
             <w:r>
@@ -17029,7 +17214,6 @@
                 <w:rFonts w:cs="Arial"/>
                 <w:szCs w:val="20"/>
               </w:rPr>
-              <w:lastRenderedPageBreak/>
               <w:t>3.2, 3.3, 3.4</w:t>
             </w:r>
           </w:p>
@@ -17264,23 +17448,22 @@
             <w:pPr>
               <w:pStyle w:val="WeeklyTopicHeading1"/>
             </w:pPr>
-            <w:bookmarkStart w:id="9" w:name="weekfour"/>
-            <w:bookmarkStart w:id="10" w:name="_Toc358980897"/>
+            <w:bookmarkStart w:id="8" w:name="weekfour"/>
+            <w:bookmarkStart w:id="9" w:name="_Toc358980897"/>
+            <w:bookmarkEnd w:id="8"/>
+            <w:r>
+              <w:t xml:space="preserve">Week </w:t>
+            </w:r>
+            <w:r>
+              <w:t>Four</w:t>
+            </w:r>
+            <w:r>
+              <w:t xml:space="preserve">: </w:t>
+            </w:r>
+            <w:r>
+              <w:t>Reading Instruction and Assessments</w:t>
+            </w:r>
             <w:bookmarkEnd w:id="9"/>
-            <w:r>
-              <w:lastRenderedPageBreak/>
-              <w:t xml:space="preserve">Week </w:t>
-            </w:r>
-            <w:r>
-              <w:t>Four</w:t>
-            </w:r>
-            <w:r>
-              <w:t xml:space="preserve">: </w:t>
-            </w:r>
-            <w:r>
-              <w:t>Reading Instruction and Assessments</w:t>
-            </w:r>
-            <w:bookmarkEnd w:id="10"/>
           </w:p>
         </w:tc>
         <w:tc>
@@ -18486,7 +18669,6 @@
                 <w:rFonts w:cs="Arial"/>
                 <w:szCs w:val="20"/>
               </w:rPr>
-              <w:lastRenderedPageBreak/>
               <w:t xml:space="preserve">Shanahan, T., Fisher, D., &amp; Frey, N. (2012). </w:t>
             </w:r>
             <w:hyperlink r:id="rId49" w:history="1">
@@ -18720,7 +18902,6 @@
                 <w:rFonts w:cs="Arial"/>
                 <w:szCs w:val="20"/>
               </w:rPr>
-              <w:lastRenderedPageBreak/>
               <w:t>4.1, 4.2, 4.3, 4.4</w:t>
             </w:r>
           </w:p>
@@ -18838,6 +19019,7 @@
                 <w:u w:val="none"/>
               </w:rPr>
             </w:pPr>
+            <w:proofErr w:type="gramStart"/>
             <w:r>
               <w:rPr>
                 <w:rFonts w:cs="Arial"/>
@@ -18852,6 +19034,7 @@
               </w:rPr>
               <w:t>,</w:t>
             </w:r>
+            <w:proofErr w:type="gramEnd"/>
             <w:r>
               <w:rPr>
                 <w:rFonts w:cs="Arial"/>
@@ -18990,6 +19173,8 @@
               </w:rPr>
               <w:t>Resource: Pennsylvania Core Curriculum Standards</w:t>
             </w:r>
+            <w:bookmarkStart w:id="10" w:name="_GoBack"/>
+            <w:bookmarkEnd w:id="10"/>
           </w:p>
           <w:p>
             <w:pPr>
@@ -19657,7 +19842,6 @@
                 <w:rFonts w:cs="Arial"/>
                 <w:szCs w:val="20"/>
               </w:rPr>
-              <w:lastRenderedPageBreak/>
               <w:t>Strategies to teach reading</w:t>
             </w:r>
           </w:p>
@@ -19862,7 +20046,6 @@
                 <w:rFonts w:cs="Arial"/>
                 <w:szCs w:val="20"/>
               </w:rPr>
-              <w:lastRenderedPageBreak/>
               <w:t>4.1, 4.2</w:t>
             </w:r>
           </w:p>
@@ -20583,7 +20766,6 @@
                 <w:b/>
                 <w:szCs w:val="20"/>
               </w:rPr>
-              <w:lastRenderedPageBreak/>
               <w:t>Assignment: Balanced Literacy from Primary to Intermediate</w:t>
             </w:r>
           </w:p>
@@ -21029,7 +21211,6 @@
             <w:bookmarkStart w:id="12" w:name="_Toc358980898"/>
             <w:bookmarkEnd w:id="11"/>
             <w:r>
-              <w:lastRenderedPageBreak/>
               <w:t xml:space="preserve">Week </w:t>
             </w:r>
             <w:r>
@@ -22311,7 +22492,6 @@
               <w:rPr>
                 <w:b/>
               </w:rPr>
-              <w:lastRenderedPageBreak/>
               <w:t>Review</w:t>
             </w:r>
             <w:r>
@@ -22365,7 +22545,6 @@
                 <w:rFonts w:cs="Arial"/>
                 <w:szCs w:val="20"/>
               </w:rPr>
-              <w:lastRenderedPageBreak/>
               <w:t>5.1, 5.2, 5.4</w:t>
             </w:r>
           </w:p>
@@ -22634,13 +22813,21 @@
               <w:pStyle w:val="AssignmentsLevel2"/>
             </w:pPr>
             <w:r>
-              <w:t xml:space="preserve">What have you observed in the classroom in </w:t>
+              <w:t xml:space="preserve">What have you observed in the classroom </w:t>
+            </w:r>
+            <w:proofErr w:type="gramStart"/>
+            <w:r>
+              <w:t xml:space="preserve">in </w:t>
             </w:r>
             <w:r>
               <w:t>regard</w:t>
             </w:r>
             <w:r>
-              <w:t xml:space="preserve"> to the implementation of RTII?</w:t>
+              <w:t xml:space="preserve"> to</w:t>
+            </w:r>
+            <w:proofErr w:type="gramEnd"/>
+            <w:r>
+              <w:t xml:space="preserve"> the implementation of RTII?</w:t>
             </w:r>
             <w:r>
               <w:t xml:space="preserve"> </w:t>
@@ -23136,7 +23323,6 @@
                 <w:rFonts w:cs="Arial"/>
                 <w:szCs w:val="20"/>
               </w:rPr>
-              <w:lastRenderedPageBreak/>
               <w:tab/>
             </w:r>
           </w:p>
@@ -23178,7 +23364,6 @@
                 <w:rFonts w:cs="Arial"/>
                 <w:szCs w:val="20"/>
               </w:rPr>
-              <w:lastRenderedPageBreak/>
               <w:t>5.1, 5.2</w:t>
             </w:r>
           </w:p>
@@ -23518,7 +23703,15 @@
                 <w:rFonts w:cs="Arial"/>
                 <w:szCs w:val="20"/>
               </w:rPr>
-              <w:t xml:space="preserve"> the teacher-completed forms</w:t>
+              <w:t xml:space="preserve"> the teacher-completed </w:t>
+            </w:r>
+            <w:proofErr w:type="gramStart"/>
+            <w:r>
+              <w:rPr>
+                <w:rFonts w:cs="Arial"/>
+                <w:szCs w:val="20"/>
+              </w:rPr>
+              <w:t>forms</w:t>
             </w:r>
             <w:r>
               <w:rPr>
@@ -23532,7 +23725,15 @@
                 <w:rFonts w:cs="Arial"/>
                 <w:szCs w:val="20"/>
               </w:rPr>
-              <w:t xml:space="preserve"> and discuss your recommendations for each student with your team. </w:t>
+              <w:t xml:space="preserve"> and</w:t>
+            </w:r>
+            <w:proofErr w:type="gramEnd"/>
+            <w:r>
+              <w:rPr>
+                <w:rFonts w:cs="Arial"/>
+                <w:szCs w:val="20"/>
+              </w:rPr>
+              <w:t xml:space="preserve"> discuss your recommendations for each student with your team. </w:t>
             </w:r>
           </w:p>
           <w:p>
@@ -23609,13 +23810,21 @@
               </w:tabs>
             </w:pPr>
             <w:r>
-              <w:t xml:space="preserve">What would you advise in </w:t>
+              <w:t xml:space="preserve">What would you advise </w:t>
+            </w:r>
+            <w:proofErr w:type="gramStart"/>
+            <w:r>
+              <w:t xml:space="preserve">in </w:t>
             </w:r>
             <w:r>
               <w:t>regard</w:t>
             </w:r>
             <w:r>
-              <w:t xml:space="preserve"> to </w:t>
+              <w:t xml:space="preserve"> to</w:t>
+            </w:r>
+            <w:proofErr w:type="gramEnd"/>
+            <w:r>
+              <w:t xml:space="preserve"> </w:t>
             </w:r>
             <w:r>
               <w:t xml:space="preserve">assisting </w:t>
@@ -23928,7 +24137,6 @@
             <w:bookmarkStart w:id="14" w:name="_Toc358980899"/>
             <w:bookmarkEnd w:id="13"/>
             <w:r>
-              <w:lastRenderedPageBreak/>
               <w:t xml:space="preserve">Week </w:t>
             </w:r>
             <w:r>
@@ -24736,12 +24944,21 @@
                 <w:szCs w:val="20"/>
               </w:rPr>
             </w:pPr>
-            <w:r>
-              <w:rPr>
-                <w:rFonts w:cs="Arial"/>
-                <w:szCs w:val="20"/>
-              </w:rPr>
-              <w:t xml:space="preserve">Biancarosa, G. (2012). </w:t>
+            <w:proofErr w:type="spellStart"/>
+            <w:r>
+              <w:rPr>
+                <w:rFonts w:cs="Arial"/>
+                <w:szCs w:val="20"/>
+              </w:rPr>
+              <w:t>Biancarosa</w:t>
+            </w:r>
+            <w:proofErr w:type="spellEnd"/>
+            <w:r>
+              <w:rPr>
+                <w:rFonts w:cs="Arial"/>
+                <w:szCs w:val="20"/>
+              </w:rPr>
+              <w:t xml:space="preserve">, G. (2012). </w:t>
             </w:r>
             <w:hyperlink r:id="rId63" w:history="1">
               <w:r>
@@ -24875,7 +25092,39 @@
                 <w:rFonts w:cs="Arial"/>
                 <w:szCs w:val="20"/>
               </w:rPr>
-              <w:t xml:space="preserve">Duke, N., Caughlan, S., Juzwik, M., &amp; Martin, N. (2012). </w:t>
+              <w:t xml:space="preserve">Duke, N., </w:t>
+            </w:r>
+            <w:proofErr w:type="spellStart"/>
+            <w:r>
+              <w:rPr>
+                <w:rFonts w:cs="Arial"/>
+                <w:szCs w:val="20"/>
+              </w:rPr>
+              <w:t>Caughlan</w:t>
+            </w:r>
+            <w:proofErr w:type="spellEnd"/>
+            <w:r>
+              <w:rPr>
+                <w:rFonts w:cs="Arial"/>
+                <w:szCs w:val="20"/>
+              </w:rPr>
+              <w:t xml:space="preserve">, S., </w:t>
+            </w:r>
+            <w:proofErr w:type="spellStart"/>
+            <w:r>
+              <w:rPr>
+                <w:rFonts w:cs="Arial"/>
+                <w:szCs w:val="20"/>
+              </w:rPr>
+              <w:t>Juzwik</w:t>
+            </w:r>
+            <w:proofErr w:type="spellEnd"/>
+            <w:r>
+              <w:rPr>
+                <w:rFonts w:cs="Arial"/>
+                <w:szCs w:val="20"/>
+              </w:rPr>
+              <w:t xml:space="preserve">, M., &amp; Martin, N. (2012). </w:t>
             </w:r>
             <w:hyperlink r:id="rId64" w:history="1">
               <w:r>
@@ -24988,12 +25237,21 @@
                 <w:szCs w:val="20"/>
               </w:rPr>
             </w:pPr>
-            <w:r>
-              <w:rPr>
-                <w:rFonts w:cs="Arial"/>
-                <w:szCs w:val="20"/>
-              </w:rPr>
-              <w:t xml:space="preserve">Goudvis, A., &amp; Harvey, S. (2012). </w:t>
+            <w:proofErr w:type="spellStart"/>
+            <w:r>
+              <w:rPr>
+                <w:rFonts w:cs="Arial"/>
+                <w:szCs w:val="20"/>
+              </w:rPr>
+              <w:t>Goudvis</w:t>
+            </w:r>
+            <w:proofErr w:type="spellEnd"/>
+            <w:r>
+              <w:rPr>
+                <w:rFonts w:cs="Arial"/>
+                <w:szCs w:val="20"/>
+              </w:rPr>
+              <w:t xml:space="preserve">, A., &amp; Harvey, S. (2012). </w:t>
             </w:r>
             <w:hyperlink r:id="rId65" w:history="1">
               <w:r>
@@ -25106,12 +25364,21 @@
                 <w:szCs w:val="20"/>
               </w:rPr>
             </w:pPr>
-            <w:r>
-              <w:rPr>
-                <w:rFonts w:cs="Arial"/>
-                <w:szCs w:val="20"/>
-              </w:rPr>
-              <w:t xml:space="preserve">Jago, C. (2012). </w:t>
+            <w:proofErr w:type="spellStart"/>
+            <w:r>
+              <w:rPr>
+                <w:rFonts w:cs="Arial"/>
+                <w:szCs w:val="20"/>
+              </w:rPr>
+              <w:t>Jago</w:t>
+            </w:r>
+            <w:proofErr w:type="spellEnd"/>
+            <w:r>
+              <w:rPr>
+                <w:rFonts w:cs="Arial"/>
+                <w:szCs w:val="20"/>
+              </w:rPr>
+              <w:t xml:space="preserve">, C. (2012). </w:t>
             </w:r>
             <w:hyperlink r:id="rId66" w:history="1">
               <w:r>
@@ -25237,7 +25504,23 @@
                 <w:rFonts w:cs="Arial"/>
                 <w:szCs w:val="20"/>
               </w:rPr>
-              <w:t xml:space="preserve">Guthrie, J., &amp; Klauda, S. (2012). </w:t>
+              <w:t xml:space="preserve">Guthrie, J., &amp; </w:t>
+            </w:r>
+            <w:proofErr w:type="spellStart"/>
+            <w:r>
+              <w:rPr>
+                <w:rFonts w:cs="Arial"/>
+                <w:szCs w:val="20"/>
+              </w:rPr>
+              <w:t>Klauda</w:t>
+            </w:r>
+            <w:proofErr w:type="spellEnd"/>
+            <w:r>
+              <w:rPr>
+                <w:rFonts w:cs="Arial"/>
+                <w:szCs w:val="20"/>
+              </w:rPr>
+              <w:t xml:space="preserve">, S. (2012). </w:t>
             </w:r>
             <w:hyperlink r:id="rId67" w:history="1">
               <w:r>
@@ -25366,12 +25649,21 @@
                 <w:szCs w:val="20"/>
               </w:rPr>
             </w:pPr>
-            <w:r>
-              <w:rPr>
-                <w:rFonts w:cs="Arial"/>
-                <w:szCs w:val="20"/>
-              </w:rPr>
-              <w:t xml:space="preserve">Abilock, D. (2012). </w:t>
+            <w:proofErr w:type="spellStart"/>
+            <w:r>
+              <w:rPr>
+                <w:rFonts w:cs="Arial"/>
+                <w:szCs w:val="20"/>
+              </w:rPr>
+              <w:t>Abilock</w:t>
+            </w:r>
+            <w:proofErr w:type="spellEnd"/>
+            <w:r>
+              <w:rPr>
+                <w:rFonts w:cs="Arial"/>
+                <w:szCs w:val="20"/>
+              </w:rPr>
+              <w:t xml:space="preserve">, D. (2012). </w:t>
             </w:r>
             <w:hyperlink r:id="rId68" w:history="1">
               <w:r>
@@ -25480,8 +25772,21 @@
             <w:pPr>
               <w:pStyle w:val="AssignmentsLevel1"/>
             </w:pPr>
-            <w:r>
-              <w:t xml:space="preserve">Kasman Valenza, J., &amp; Stephens, W. (2012). </w:t>
+            <w:proofErr w:type="spellStart"/>
+            <w:r>
+              <w:t>Kasman</w:t>
+            </w:r>
+            <w:proofErr w:type="spellEnd"/>
+            <w:r>
+              <w:t xml:space="preserve"> </w:t>
+            </w:r>
+            <w:proofErr w:type="spellStart"/>
+            <w:r>
+              <w:t>Valenza</w:t>
+            </w:r>
+            <w:proofErr w:type="spellEnd"/>
+            <w:r>
+              <w:t xml:space="preserve">, J., &amp; Stephens, W. (2012). </w:t>
             </w:r>
             <w:hyperlink r:id="rId69" w:history="1">
               <w:r>
@@ -25552,7 +25857,6 @@
                 <w:rFonts w:cs="Arial"/>
                 <w:szCs w:val="20"/>
               </w:rPr>
-              <w:lastRenderedPageBreak/>
               <w:t>WEEK</w:t>
             </w:r>
           </w:p>
@@ -26299,7 +26603,6 @@
               <w:pStyle w:val="AssignmentsLevel2"/>
             </w:pPr>
             <w:r>
-              <w:lastRenderedPageBreak/>
               <w:t xml:space="preserve">A </w:t>
             </w:r>
             <w:r>
@@ -26367,7 +26670,6 @@
                 <w:rFonts w:cs="Arial"/>
                 <w:szCs w:val="20"/>
               </w:rPr>
-              <w:lastRenderedPageBreak/>
               <w:t>6.1, 6.2</w:t>
             </w:r>
           </w:p>
@@ -27016,7 +27318,6 @@
             <w:bookmarkStart w:id="16" w:name="_Toc358980900"/>
             <w:bookmarkEnd w:id="15"/>
             <w:r>
-              <w:lastRenderedPageBreak/>
               <w:t xml:space="preserve">Week </w:t>
             </w:r>
             <w:r>
@@ -27524,8 +27825,17 @@
                 <w:rFonts w:cs="Arial"/>
                 <w:szCs w:val="20"/>
               </w:rPr>
-              <w:t>, i</w:t>
-            </w:r>
+              <w:t xml:space="preserve">, </w:t>
+            </w:r>
+            <w:proofErr w:type="spellStart"/>
+            <w:r>
+              <w:rPr>
+                <w:rFonts w:cs="Arial"/>
+                <w:szCs w:val="20"/>
+              </w:rPr>
+              <w:t>i</w:t>
+            </w:r>
+            <w:proofErr w:type="spellEnd"/>
             <w:r>
               <w:rPr>
                 <w:rFonts w:cs="Arial"/>
@@ -27588,7 +27898,25 @@
                 <w:i/>
                 <w:szCs w:val="20"/>
               </w:rPr>
-              <w:t>Research In Middle Level Education Online</w:t>
+              <w:t xml:space="preserve">Research </w:t>
+            </w:r>
+            <w:proofErr w:type="gramStart"/>
+            <w:r>
+              <w:rPr>
+                <w:rFonts w:cs="Arial"/>
+                <w:i/>
+                <w:szCs w:val="20"/>
+              </w:rPr>
+              <w:t>In</w:t>
+            </w:r>
+            <w:proofErr w:type="gramEnd"/>
+            <w:r>
+              <w:rPr>
+                <w:rFonts w:cs="Arial"/>
+                <w:i/>
+                <w:szCs w:val="20"/>
+              </w:rPr>
+              <w:t xml:space="preserve"> Middle Level Education Online</w:t>
             </w:r>
             <w:r>
               <w:rPr>
@@ -27754,7 +28082,25 @@
                 <w:i/>
                 <w:szCs w:val="20"/>
               </w:rPr>
-              <w:t>Reading In Virginia</w:t>
+              <w:t xml:space="preserve">Reading </w:t>
+            </w:r>
+            <w:proofErr w:type="gramStart"/>
+            <w:r>
+              <w:rPr>
+                <w:rFonts w:cs="Arial"/>
+                <w:i/>
+                <w:szCs w:val="20"/>
+              </w:rPr>
+              <w:t>In</w:t>
+            </w:r>
+            <w:proofErr w:type="gramEnd"/>
+            <w:r>
+              <w:rPr>
+                <w:rFonts w:cs="Arial"/>
+                <w:i/>
+                <w:szCs w:val="20"/>
+              </w:rPr>
+              <w:t xml:space="preserve"> Virginia</w:t>
             </w:r>
             <w:r>
               <w:rPr>
@@ -28654,7 +29000,6 @@
                 <w:b/>
                 <w:szCs w:val="20"/>
               </w:rPr>
-              <w:lastRenderedPageBreak/>
               <w:t>Prepare</w:t>
             </w:r>
             <w:r>
@@ -29520,7 +29865,6 @@
                 <w:b/>
                 <w:szCs w:val="20"/>
               </w:rPr>
-              <w:lastRenderedPageBreak/>
               <w:t>Conduct</w:t>
             </w:r>
             <w:r>
@@ -29875,7 +30219,6 @@
                 <w:rFonts w:cs="Arial"/>
                 <w:szCs w:val="20"/>
               </w:rPr>
-              <w:lastRenderedPageBreak/>
               <w:t>7.1</w:t>
             </w:r>
           </w:p>
@@ -30203,7 +30546,15 @@
         <w:t>:</w:t>
       </w:r>
       <w:r>
-        <w:t xml:space="preserve"> In this course, each student is expected to log 20 hours of field experience related to the learning outcomes of this course that correspond to the Pennsylvania Department of Education (PDE) Standards for Principal or Competencies for Preparation for Curriculum and Instruction. Failure to submit their log(s), and complete their log(s) according to directions may prevent a student’s ability to student teach. </w:t>
+        <w:t xml:space="preserve"> In this course, each student is expected to log 20 hours of field experience related to the learning outcomes of this course that correspond to the Pennsylvania Department of Education (PDE) Standards for Principal or Competencies for Preparation for Curriculum and Instruction. Failure to submit their log(s</w:t>
+      </w:r>
+      <w:proofErr w:type="gramStart"/>
+      <w:r>
+        <w:t>), and</w:t>
+      </w:r>
+      <w:proofErr w:type="gramEnd"/>
+      <w:r>
+        <w:t xml:space="preserve"> complete their log(s) according to directions may prevent a student’s ability to student teach. </w:t>
       </w:r>
     </w:p>
     <w:p>
@@ -30262,7 +30613,6 @@
     </w:p>
     <w:p>
       <w:r>
-        <w:lastRenderedPageBreak/>
         <w:t>Please submit students’ Field-Based Experience Logs upon course completion:</w:t>
       </w:r>
     </w:p>
@@ -31869,11 +32219,11 @@
     <w:r>
       <w:t xml:space="preserve">EDU 512: </w:t>
     </w:r>
-    <w:bookmarkStart w:id="1" w:name="_Hlk500171199"/>
+    <w:bookmarkStart w:id="0" w:name="_Hlk500171199"/>
     <w:r>
       <w:t>Methods for Teaching Reading and Assessment</w:t>
     </w:r>
-    <w:bookmarkEnd w:id="1"/>
+    <w:bookmarkEnd w:id="0"/>
   </w:p>
   <w:p>
     <w:pPr>
@@ -37655,6 +38005,64 @@
 
 <file path=customXml/item1.xml><?xml version="1.0" encoding="utf-8"?>
 <?mso-contentType ?>
+<spe:Receivers xmlns:spe="http://schemas.microsoft.com/sharepoint/events">
+  <Receiver>
+    <Name>Document ID Generator</Name>
+    <Synchronization>Synchronous</Synchronization>
+    <Type>10001</Type>
+    <SequenceNumber>1000</SequenceNumber>
+    <Assembly>Microsoft.Office.DocumentManagement, Version=14.0.0.0, Culture=neutral, PublicKeyToken=71e9bce111e9429c</Assembly>
+    <Class>Microsoft.Office.DocumentManagement.Internal.DocIdHandler</Class>
+    <Data/>
+    <Filter/>
+  </Receiver>
+  <Receiver>
+    <Name>Document ID Generator</Name>
+    <Synchronization>Synchronous</Synchronization>
+    <Type>10002</Type>
+    <SequenceNumber>1001</SequenceNumber>
+    <Assembly>Microsoft.Office.DocumentManagement, Version=14.0.0.0, Culture=neutral, PublicKeyToken=71e9bce111e9429c</Assembly>
+    <Class>Microsoft.Office.DocumentManagement.Internal.DocIdHandler</Class>
+    <Data/>
+    <Filter/>
+  </Receiver>
+  <Receiver>
+    <Name>Document ID Generator</Name>
+    <Synchronization>Synchronous</Synchronization>
+    <Type>10004</Type>
+    <SequenceNumber>1002</SequenceNumber>
+    <Assembly>Microsoft.Office.DocumentManagement, Version=14.0.0.0, Culture=neutral, PublicKeyToken=71e9bce111e9429c</Assembly>
+    <Class>Microsoft.Office.DocumentManagement.Internal.DocIdHandler</Class>
+    <Data/>
+    <Filter/>
+  </Receiver>
+  <Receiver>
+    <Name>Document ID Generator</Name>
+    <Synchronization>Synchronous</Synchronization>
+    <Type>10006</Type>
+    <SequenceNumber>1003</SequenceNumber>
+    <Assembly>Microsoft.Office.DocumentManagement, Version=14.0.0.0, Culture=neutral, PublicKeyToken=71e9bce111e9429c</Assembly>
+    <Class>Microsoft.Office.DocumentManagement.Internal.DocIdHandler</Class>
+    <Data/>
+    <Filter/>
+  </Receiver>
+</spe:Receivers>
+</file>
+
+<file path=customXml/item2.xml><?xml version="1.0" encoding="utf-8"?>
+<p:properties xmlns:p="http://schemas.microsoft.com/office/2006/metadata/properties" xmlns:xsi="http://www.w3.org/2001/XMLSchema-instance">
+  <documentManagement>
+    <_dlc_DocId xmlns="d1defbd9-fdd7-4111-86e6-45d9222a7e0e">FS4YMCW43TKZ-11-1077</_dlc_DocId>
+    <_dlc_DocIdUrl xmlns="d1defbd9-fdd7-4111-86e6-45d9222a7e0e">
+      <Url>https://teamapu.sharepoint.com/academics/_layouts/DocIdRedir.aspx?ID=FS4YMCW43TKZ-11-1077</Url>
+      <Description>FS4YMCW43TKZ-11-1077</Description>
+    </_dlc_DocIdUrl>
+  </documentManagement>
+</p:properties>
+</file>
+
+<file path=customXml/item3.xml><?xml version="1.0" encoding="utf-8"?>
+<?mso-contentType ?>
 <FormTemplates xmlns="http://schemas.microsoft.com/sharepoint/v3/contenttype/forms">
   <Display>DocumentLibraryForm</Display>
   <Edit>DocumentLibraryForm</Edit>
@@ -37662,7 +38070,11 @@
 </FormTemplates>
 </file>
 
-<file path=customXml/item2.xml><?xml version="1.0" encoding="utf-8"?>
+<file path=customXml/item4.xml><?xml version="1.0" encoding="utf-8"?>
+<LongProperties xmlns="http://schemas.microsoft.com/office/2006/metadata/longProperties"/>
+</file>
+
+<file path=customXml/item5.xml><?xml version="1.0" encoding="utf-8"?>
 <ct:contentTypeSchema xmlns:ct="http://schemas.microsoft.com/office/2006/metadata/contentType" xmlns:ma="http://schemas.microsoft.com/office/2006/metadata/properties/metaAttributes" ct:_="" ma:_="" ma:contentTypeName="Word" ma:contentTypeID="0x0101009B3B4A1DF3711448A21A7C7557BAE60E" ma:contentTypeVersion="1" ma:contentTypeDescription="A blank Microsoft Word document." ma:contentTypeScope="" ma:versionID="c0509787263c68f1e966741512193d41">
   <xsd:schema xmlns:xsd="http://www.w3.org/2001/XMLSchema" xmlns:xs="http://www.w3.org/2001/XMLSchema" xmlns:p="http://schemas.microsoft.com/office/2006/metadata/properties" xmlns:ns2="d1defbd9-fdd7-4111-86e6-45d9222a7e0e" targetNamespace="http://schemas.microsoft.com/office/2006/metadata/properties" ma:root="true" ma:fieldsID="46e7f85046d60e1094cdc76cf36bb9cd" ns2:_="">
     <xsd:import namespace="d1defbd9-fdd7-4111-86e6-45d9222a7e0e"/>
@@ -37807,73 +38219,28 @@
 </ct:contentTypeSchema>
 </file>
 
-<file path=customXml/item3.xml><?xml version="1.0" encoding="utf-8"?>
-<p:properties xmlns:p="http://schemas.microsoft.com/office/2006/metadata/properties" xmlns:xsi="http://www.w3.org/2001/XMLSchema-instance">
-  <documentManagement>
-    <_dlc_DocId xmlns="d1defbd9-fdd7-4111-86e6-45d9222a7e0e">FS4YMCW43TKZ-11-1077</_dlc_DocId>
-    <_dlc_DocIdUrl xmlns="d1defbd9-fdd7-4111-86e6-45d9222a7e0e">
-      <Url>https://teamapu.sharepoint.com/academics/_layouts/DocIdRedir.aspx?ID=FS4YMCW43TKZ-11-1077</Url>
-      <Description>FS4YMCW43TKZ-11-1077</Description>
-    </_dlc_DocIdUrl>
-  </documentManagement>
-</p:properties>
-</file>
-
-<file path=customXml/item4.xml><?xml version="1.0" encoding="utf-8"?>
-<LongProperties xmlns="http://schemas.microsoft.com/office/2006/metadata/longProperties"/>
-</file>
-
-<file path=customXml/item5.xml><?xml version="1.0" encoding="utf-8"?>
-<?mso-contentType ?>
-<spe:Receivers xmlns:spe="http://schemas.microsoft.com/sharepoint/events">
-  <Receiver>
-    <Name>Document ID Generator</Name>
-    <Synchronization>Synchronous</Synchronization>
-    <Type>10001</Type>
-    <SequenceNumber>1000</SequenceNumber>
-    <Assembly>Microsoft.Office.DocumentManagement, Version=14.0.0.0, Culture=neutral, PublicKeyToken=71e9bce111e9429c</Assembly>
-    <Class>Microsoft.Office.DocumentManagement.Internal.DocIdHandler</Class>
-    <Data/>
-    <Filter/>
-  </Receiver>
-  <Receiver>
-    <Name>Document ID Generator</Name>
-    <Synchronization>Synchronous</Synchronization>
-    <Type>10002</Type>
-    <SequenceNumber>1001</SequenceNumber>
-    <Assembly>Microsoft.Office.DocumentManagement, Version=14.0.0.0, Culture=neutral, PublicKeyToken=71e9bce111e9429c</Assembly>
-    <Class>Microsoft.Office.DocumentManagement.Internal.DocIdHandler</Class>
-    <Data/>
-    <Filter/>
-  </Receiver>
-  <Receiver>
-    <Name>Document ID Generator</Name>
-    <Synchronization>Synchronous</Synchronization>
-    <Type>10004</Type>
-    <SequenceNumber>1002</SequenceNumber>
-    <Assembly>Microsoft.Office.DocumentManagement, Version=14.0.0.0, Culture=neutral, PublicKeyToken=71e9bce111e9429c</Assembly>
-    <Class>Microsoft.Office.DocumentManagement.Internal.DocIdHandler</Class>
-    <Data/>
-    <Filter/>
-  </Receiver>
-  <Receiver>
-    <Name>Document ID Generator</Name>
-    <Synchronization>Synchronous</Synchronization>
-    <Type>10006</Type>
-    <SequenceNumber>1003</SequenceNumber>
-    <Assembly>Microsoft.Office.DocumentManagement, Version=14.0.0.0, Culture=neutral, PublicKeyToken=71e9bce111e9429c</Assembly>
-    <Class>Microsoft.Office.DocumentManagement.Internal.DocIdHandler</Class>
-    <Data/>
-    <Filter/>
-  </Receiver>
-</spe:Receivers>
-</file>
-
 <file path=customXml/item6.xml><?xml version="1.0" encoding="utf-8"?>
 <b:Sources xmlns:b="http://schemas.openxmlformats.org/officeDocument/2006/bibliography" xmlns="http://schemas.openxmlformats.org/officeDocument/2006/bibliography" SelectedStyle="\APA.XSL" StyleName="APA"/>
 </file>
 
 <file path=customXml/itemProps1.xml><?xml version="1.0" encoding="utf-8"?>
+<ds:datastoreItem xmlns:ds="http://schemas.openxmlformats.org/officeDocument/2006/customXml" ds:itemID="{4136D665-9753-48D3-A529-F5D9EC1B924F}">
+  <ds:schemaRefs>
+    <ds:schemaRef ds:uri="http://schemas.microsoft.com/sharepoint/events"/>
+  </ds:schemaRefs>
+</ds:datastoreItem>
+</file>
+
+<file path=customXml/itemProps2.xml><?xml version="1.0" encoding="utf-8"?>
+<ds:datastoreItem xmlns:ds="http://schemas.openxmlformats.org/officeDocument/2006/customXml" ds:itemID="{824980AE-B54D-4FA1-8839-DF52DB7FDC06}">
+  <ds:schemaRefs>
+    <ds:schemaRef ds:uri="http://schemas.microsoft.com/office/2006/metadata/properties"/>
+    <ds:schemaRef ds:uri="d1defbd9-fdd7-4111-86e6-45d9222a7e0e"/>
+  </ds:schemaRefs>
+</ds:datastoreItem>
+</file>
+
+<file path=customXml/itemProps3.xml><?xml version="1.0" encoding="utf-8"?>
 <ds:datastoreItem xmlns:ds="http://schemas.openxmlformats.org/officeDocument/2006/customXml" ds:itemID="{634BA3C2-237B-4D60-A930-44D883E81239}">
   <ds:schemaRefs>
     <ds:schemaRef ds:uri="http://schemas.microsoft.com/sharepoint/v3/contenttype/forms"/>
@@ -37881,7 +38248,15 @@
 </ds:datastoreItem>
 </file>
 
-<file path=customXml/itemProps2.xml><?xml version="1.0" encoding="utf-8"?>
+<file path=customXml/itemProps4.xml><?xml version="1.0" encoding="utf-8"?>
+<ds:datastoreItem xmlns:ds="http://schemas.openxmlformats.org/officeDocument/2006/customXml" ds:itemID="{D452545A-3133-4698-BEE8-DF71387DDBA8}">
+  <ds:schemaRefs>
+    <ds:schemaRef ds:uri="http://schemas.microsoft.com/office/2006/metadata/longProperties"/>
+  </ds:schemaRefs>
+</ds:datastoreItem>
+</file>
+
+<file path=customXml/itemProps5.xml><?xml version="1.0" encoding="utf-8"?>
 <ds:datastoreItem xmlns:ds="http://schemas.openxmlformats.org/officeDocument/2006/customXml" ds:itemID="{3D2D096F-DC7D-45DF-9D50-73466E125D0B}">
   <ds:schemaRefs>
     <ds:schemaRef ds:uri="http://schemas.microsoft.com/office/2006/metadata/contentType"/>
@@ -37899,33 +38274,8 @@
 </ds:datastoreItem>
 </file>
 
-<file path=customXml/itemProps3.xml><?xml version="1.0" encoding="utf-8"?>
-<ds:datastoreItem xmlns:ds="http://schemas.openxmlformats.org/officeDocument/2006/customXml" ds:itemID="{824980AE-B54D-4FA1-8839-DF52DB7FDC06}">
-  <ds:schemaRefs>
-    <ds:schemaRef ds:uri="http://schemas.microsoft.com/office/2006/metadata/properties"/>
-    <ds:schemaRef ds:uri="d1defbd9-fdd7-4111-86e6-45d9222a7e0e"/>
-  </ds:schemaRefs>
-</ds:datastoreItem>
-</file>
-
-<file path=customXml/itemProps4.xml><?xml version="1.0" encoding="utf-8"?>
-<ds:datastoreItem xmlns:ds="http://schemas.openxmlformats.org/officeDocument/2006/customXml" ds:itemID="{D452545A-3133-4698-BEE8-DF71387DDBA8}">
-  <ds:schemaRefs>
-    <ds:schemaRef ds:uri="http://schemas.microsoft.com/office/2006/metadata/longProperties"/>
-  </ds:schemaRefs>
-</ds:datastoreItem>
-</file>
-
-<file path=customXml/itemProps5.xml><?xml version="1.0" encoding="utf-8"?>
-<ds:datastoreItem xmlns:ds="http://schemas.openxmlformats.org/officeDocument/2006/customXml" ds:itemID="{4136D665-9753-48D3-A529-F5D9EC1B924F}">
-  <ds:schemaRefs>
-    <ds:schemaRef ds:uri="http://schemas.microsoft.com/sharepoint/events"/>
-  </ds:schemaRefs>
-</ds:datastoreItem>
-</file>
-
 <file path=customXml/itemProps6.xml><?xml version="1.0" encoding="utf-8"?>
-<ds:datastoreItem xmlns:ds="http://schemas.openxmlformats.org/officeDocument/2006/customXml" ds:itemID="{1E8BB888-482D-43DD-80D6-5CEF1FEBF5E1}">
+<ds:datastoreItem xmlns:ds="http://schemas.openxmlformats.org/officeDocument/2006/customXml" ds:itemID="{81BA42AD-6BFB-4C62-BFF4-972C28C4BD2C}">
   <ds:schemaRefs>
     <ds:schemaRef ds:uri="http://schemas.openxmlformats.org/officeDocument/2006/bibliography"/>
   </ds:schemaRefs>

</xml_diff>